<commit_message>
added download action for form
</commit_message>
<xml_diff>
--- a/backend/extractor/Ankur Loe.docx
+++ b/backend/extractor/Ankur Loe.docx
@@ -233,9 +233,8 @@
           <w:szCs w:val="24"/>
           <w:shd w:val="clear" w:color="auto" w:fill="FFFFFF"/>
         </w:rPr>
-        <w:t>No.</w:t>
-      </w:r>
-      <w:proofErr w:type="gramStart"/>
+        <w:t>No.:</w:t>
+      </w:r>
       <w:r>
         <w:rPr>
           <w:color w:val="000000" w:themeColor="text1"/>
@@ -243,74 +242,45 @@
           <w:szCs w:val="24"/>
           <w:shd w:val="clear" w:color="auto" w:fill="FFFFFF"/>
         </w:rPr>
-        <w:t>:</w:t>
-      </w:r>
-      <w:r>
+        <w:t xml:space="preserve">  </w:t>
+      </w:r>
+      <w:r>
+        <w:rPr>
+          <w:color w:val="000000"/>
+          <w:sz w:val="24"/>
+          <w:szCs w:val="24"/>
+          <w:shd w:val="clear" w:color="auto" w:fill="FFFFFF"/>
+        </w:rPr>
+        <w:t>210C2030218</w:t>
+      </w:r>
+    </w:p>
+    <w:p>
+      <w:pPr>
         <w:rPr>
           <w:color w:val="000000" w:themeColor="text1"/>
           <w:sz w:val="24"/>
           <w:szCs w:val="24"/>
           <w:shd w:val="clear" w:color="auto" w:fill="FFFFFF"/>
         </w:rPr>
-        <w:t xml:space="preserve">  </w:t>
-      </w:r>
-      <w:r>
-        <w:rPr>
-          <w:color w:val="000000"/>
+      </w:pPr>
+      <w:r>
+        <w:rPr>
+          <w:color w:val="000000" w:themeColor="text1"/>
           <w:sz w:val="24"/>
           <w:szCs w:val="24"/>
           <w:shd w:val="clear" w:color="auto" w:fill="FFFFFF"/>
         </w:rPr>
-        <w:t>210C2030218</w:t>
-      </w:r>
-      <w:proofErr w:type="gramEnd"/>
-    </w:p>
-    <w:p>
-      <w:pPr>
+        <w:t>Programme</w:t>
+      </w:r>
+      <w:r>
         <w:rPr>
           <w:color w:val="000000" w:themeColor="text1"/>
           <w:sz w:val="24"/>
           <w:szCs w:val="24"/>
           <w:shd w:val="clear" w:color="auto" w:fill="FFFFFF"/>
         </w:rPr>
-      </w:pPr>
-      <w:r>
-        <w:rPr>
-          <w:color w:val="000000" w:themeColor="text1"/>
-          <w:sz w:val="24"/>
-          <w:szCs w:val="24"/>
-          <w:shd w:val="clear" w:color="auto" w:fill="FFFFFF"/>
-        </w:rPr>
-        <w:t>Programme</w:t>
-      </w:r>
-      <w:r>
-        <w:rPr>
-          <w:color w:val="000000" w:themeColor="text1"/>
-          <w:sz w:val="24"/>
-          <w:szCs w:val="24"/>
-          <w:shd w:val="clear" w:color="auto" w:fill="FFFFFF"/>
-        </w:rPr>
         <w:tab/>
-      </w:r>
-      <w:proofErr w:type="gramStart"/>
-      <w:r>
-        <w:rPr>
-          <w:color w:val="000000" w:themeColor="text1"/>
-          <w:sz w:val="24"/>
-          <w:szCs w:val="24"/>
-          <w:shd w:val="clear" w:color="auto" w:fill="FFFFFF"/>
-        </w:rPr>
-        <w:t>:  B</w:t>
-      </w:r>
-      <w:proofErr w:type="gramEnd"/>
-      <w:r>
-        <w:rPr>
-          <w:color w:val="000000" w:themeColor="text1"/>
-          <w:sz w:val="24"/>
-          <w:szCs w:val="24"/>
-          <w:shd w:val="clear" w:color="auto" w:fill="FFFFFF"/>
-        </w:rPr>
-        <w:t>. Tech CSE </w:t>
+        <w:t>:  B. Tech CSE </w:t>
       </w:r>
     </w:p>
     <w:p>
@@ -630,23 +600,7 @@
           <w:sz w:val="24"/>
           <w:szCs w:val="24"/>
         </w:rPr>
-        <w:t xml:space="preserve">BML Munjal University strongly believes that </w:t>
-      </w:r>
-      <w:proofErr w:type="gramStart"/>
-      <w:r>
-        <w:rPr>
-          <w:sz w:val="24"/>
-          <w:szCs w:val="24"/>
-        </w:rPr>
-        <w:t>skills</w:t>
-      </w:r>
-      <w:proofErr w:type="gramEnd"/>
-      <w:r>
-        <w:rPr>
-          <w:sz w:val="24"/>
-          <w:szCs w:val="24"/>
-        </w:rPr>
-        <w:t xml:space="preserve"> and experience you will gain during this period of work-study engagement will be transferable to your eventual work-study engagement or other settings of professional pursuits and participation in other activities that supports the institutes overall mission will be highly appreciated during your tenure of participation. </w:t>
+        <w:t xml:space="preserve">BML Munjal University strongly believes that skills and experience you will gain during this period of work-study engagement will be transferable to your eventual work-study engagement or other settings of professional pursuits and participation in other activities that supports the institutes overall mission will be highly appreciated during your tenure of participation. </w:t>
       </w:r>
     </w:p>
     <w:p>
@@ -976,7 +930,6 @@
           <w:szCs w:val="28"/>
           <w:u w:val="single"/>
         </w:rPr>
-        <w:lastRenderedPageBreak/>
         <w:t>Annexure – I</w:t>
       </w:r>
     </w:p>
@@ -1480,31 +1433,31 @@
         <w:jc w:val="both"/>
       </w:pPr>
       <w:r>
-        <w:t xml:space="preserve">I agree to </w:t>
+        <w:t xml:space="preserve">I agree to maintain in strict confidence any information about BML Edu </w:t>
+      </w:r>
+      <w:proofErr w:type="spellStart"/>
+      <w:r>
+        <w:t>corp</w:t>
+      </w:r>
+      <w:proofErr w:type="spellEnd"/>
+      <w:r>
+        <w:t xml:space="preserve"> Services which I am privy to </w:t>
       </w:r>
       <w:proofErr w:type="gramStart"/>
       <w:r>
-        <w:t>maintain in</w:t>
+        <w:t>as a result of</w:t>
       </w:r>
       <w:proofErr w:type="gramEnd"/>
       <w:r>
-        <w:t xml:space="preserve"> strict confidence any information about BML Edu </w:t>
-      </w:r>
-      <w:proofErr w:type="spellStart"/>
-      <w:r>
-        <w:t>corp</w:t>
-      </w:r>
-      <w:proofErr w:type="spellEnd"/>
-      <w:r>
-        <w:t xml:space="preserve"> Services which I am privy to </w:t>
+        <w:t xml:space="preserve"> my employment </w:t>
       </w:r>
       <w:proofErr w:type="gramStart"/>
       <w:r>
-        <w:t>as a result of</w:t>
+        <w:t>and also</w:t>
       </w:r>
       <w:proofErr w:type="gramEnd"/>
       <w:r>
-        <w:t xml:space="preserve"> my employment and also information relating to </w:t>
+        <w:t xml:space="preserve"> information relating to </w:t>
       </w:r>
       <w:r>
         <w:t>the company’s</w:t>
@@ -1654,7 +1607,13 @@
         <w:jc w:val="both"/>
       </w:pPr>
       <w:r>
-        <w:t xml:space="preserve">Name _________________   </w:t>
+        <w:t xml:space="preserve">Name </w:t>
+      </w:r>
+      <w:r>
+        <w:t xml:space="preserve">Ankur Kaushal               </w:t>
+      </w:r>
+      <w:r>
+        <w:t xml:space="preserve">  </w:t>
       </w:r>
       <w:r>
         <w:tab/>
@@ -1670,79 +1629,122 @@
       <w:r>
         <w:t xml:space="preserve">           </w:t>
       </w:r>
+      <w:r>
+        <w:t>Name _</w:t>
+      </w:r>
+      <w:r>
+        <w:t>________________</w:t>
+      </w:r>
+    </w:p>
+    <w:p>
+      <w:pPr>
+        <w:spacing w:after="120" w:line="360" w:lineRule="auto"/>
+        <w:jc w:val="both"/>
+      </w:pPr>
+      <w:r>
+        <w:t>Signatur</w:t>
+      </w:r>
+      <w:r>
+        <w:t>e</w:t>
+      </w:r>
+      <w:r>
+        <w:t xml:space="preserve">     </w:t>
+      </w:r>
+      <w:r>
+        <w:rPr>
+          <w:noProof/>
+        </w:rPr>
+        <w:drawing>
+          <wp:inline distT="0" distB="0" distL="0" distR="0" wp14:anchorId="34F4E926" wp14:editId="676594CB">
+            <wp:extent cx="629828" cy="361507"/>
+            <wp:effectExtent l="0" t="0" r="5715" b="0"/>
+            <wp:docPr id="1961812033" name="Picture 1"/>
+            <wp:cNvGraphicFramePr>
+              <a:graphicFrameLocks xmlns:a="http://schemas.openxmlformats.org/drawingml/2006/main" noChangeAspect="1"/>
+            </wp:cNvGraphicFramePr>
+            <a:graphic xmlns:a="http://schemas.openxmlformats.org/drawingml/2006/main">
+              <a:graphicData uri="http://schemas.openxmlformats.org/drawingml/2006/picture">
+                <pic:pic xmlns:pic="http://schemas.openxmlformats.org/drawingml/2006/picture">
+                  <pic:nvPicPr>
+                    <pic:cNvPr id="1961812033" name="Picture 1961812033"/>
+                    <pic:cNvPicPr/>
+                  </pic:nvPicPr>
+                  <pic:blipFill>
+                    <a:blip r:embed="rId7" cstate="print">
+                      <a:extLst>
+                        <a:ext uri="{28A0092B-C50C-407E-A947-70E740481C1C}">
+                          <a14:useLocalDpi xmlns:a14="http://schemas.microsoft.com/office/drawing/2010/main" val="0"/>
+                        </a:ext>
+                      </a:extLst>
+                    </a:blip>
+                    <a:stretch>
+                      <a:fillRect/>
+                    </a:stretch>
+                  </pic:blipFill>
+                  <pic:spPr>
+                    <a:xfrm>
+                      <a:off x="0" y="0"/>
+                      <a:ext cx="762410" cy="437606"/>
+                    </a:xfrm>
+                    <a:prstGeom prst="rect">
+                      <a:avLst/>
+                    </a:prstGeom>
+                  </pic:spPr>
+                </pic:pic>
+              </a:graphicData>
+            </a:graphic>
+          </wp:inline>
+        </w:drawing>
+      </w:r>
+      <w:r>
+        <w:tab/>
+      </w:r>
+      <w:r>
+        <w:tab/>
+      </w:r>
+      <w:r>
+        <w:tab/>
+      </w:r>
+      <w:r>
+        <w:t xml:space="preserve">           </w:t>
+      </w:r>
+      <w:r>
+        <w:tab/>
+        <w:t xml:space="preserve">          </w:t>
+      </w:r>
+      <w:r>
+        <w:t>Signature _______________</w:t>
+      </w:r>
+    </w:p>
+    <w:p>
+      <w:pPr>
+        <w:spacing w:after="120" w:line="360" w:lineRule="auto"/>
+        <w:jc w:val="both"/>
+      </w:pPr>
+      <w:r>
+        <w:lastRenderedPageBreak/>
+        <w:t>Date</w:t>
+      </w:r>
+      <w:r>
+        <w:tab/>
+      </w:r>
+      <w:r>
+        <w:t xml:space="preserve">14/04/2025                          </w:t>
+      </w:r>
+      <w:r>
+        <w:tab/>
+      </w:r>
+      <w:r>
+        <w:t xml:space="preserve">                        </w:t>
+      </w:r>
       <w:proofErr w:type="spellStart"/>
       <w:r>
-        <w:t>Name</w:t>
+        <w:t>Dat</w:t>
+      </w:r>
+      <w:r>
+        <w:t>e</w:t>
       </w:r>
       <w:proofErr w:type="spellEnd"/>
-      <w:r>
-        <w:t xml:space="preserve"> _</w:t>
-      </w:r>
-      <w:r>
-        <w:t>________________</w:t>
-      </w:r>
-    </w:p>
-    <w:p>
-      <w:pPr>
-        <w:spacing w:after="120" w:line="360" w:lineRule="auto"/>
-        <w:jc w:val="both"/>
-      </w:pPr>
-      <w:r>
-        <w:t>Signatur</w:t>
-      </w:r>
-      <w:r>
-        <w:t>e</w:t>
-      </w:r>
-      <w:r>
-        <w:t>______________</w:t>
-      </w:r>
-      <w:r>
-        <w:tab/>
-      </w:r>
-      <w:r>
-        <w:tab/>
-      </w:r>
-      <w:r>
-        <w:tab/>
-      </w:r>
-      <w:r>
-        <w:t xml:space="preserve">           </w:t>
-      </w:r>
-      <w:r>
-        <w:t>Signature _______________</w:t>
-      </w:r>
-    </w:p>
-    <w:p>
-      <w:pPr>
-        <w:spacing w:after="120" w:line="360" w:lineRule="auto"/>
-        <w:jc w:val="both"/>
-      </w:pPr>
-      <w:r>
-        <w:t>Date</w:t>
-      </w:r>
-      <w:proofErr w:type="gramStart"/>
-      <w:r>
-        <w:tab/>
-        <w:t>_________________</w:t>
-      </w:r>
-      <w:r>
-        <w:tab/>
-      </w:r>
-      <w:r>
-        <w:tab/>
-      </w:r>
-      <w:r>
-        <w:t xml:space="preserve">                        </w:t>
-      </w:r>
-      <w:proofErr w:type="spellStart"/>
-      <w:r>
-        <w:t>Dat</w:t>
-      </w:r>
-      <w:r>
-        <w:t>e</w:t>
-      </w:r>
-      <w:proofErr w:type="spellEnd"/>
-      <w:proofErr w:type="gramEnd"/>
       <w:r>
         <w:t>__________________</w:t>
       </w:r>
@@ -1906,7 +1908,25 @@
           <w:sz w:val="24"/>
           <w:szCs w:val="24"/>
         </w:rPr>
-        <w:t>Name:                                                                                                                    Date:</w:t>
+        <w:t xml:space="preserve">Name: </w:t>
+      </w:r>
+      <w:r>
+        <w:rPr>
+          <w:b/>
+          <w:bCs/>
+          <w:sz w:val="24"/>
+          <w:szCs w:val="24"/>
+        </w:rPr>
+        <w:t xml:space="preserve">Ankur Kaushal </w:t>
+      </w:r>
+      <w:r>
+        <w:rPr>
+          <w:b/>
+          <w:bCs/>
+          <w:sz w:val="24"/>
+          <w:szCs w:val="24"/>
+        </w:rPr>
+        <w:t xml:space="preserve">                                                                                         Date:</w:t>
       </w:r>
     </w:p>
     <w:p>
@@ -1997,6 +2017,15 @@
         </w:rPr>
         <w:t xml:space="preserve">Beneficiary Name: </w:t>
       </w:r>
+      <w:r>
+        <w:rPr>
+          <w:b/>
+          <w:bCs/>
+          <w:sz w:val="24"/>
+          <w:szCs w:val="24"/>
+        </w:rPr>
+        <w:t xml:space="preserve"> Ankur Kaushal</w:t>
+      </w:r>
     </w:p>
     <w:p>
       <w:pPr>
@@ -2233,8 +2262,8 @@
       </w:r>
     </w:p>
     <w:sectPr>
-      <w:headerReference w:type="default" r:id="rId7"/>
-      <w:footerReference w:type="default" r:id="rId8"/>
+      <w:headerReference w:type="default" r:id="rId8"/>
+      <w:footerReference w:type="default" r:id="rId9"/>
       <w:type w:val="continuous"/>
       <w:pgSz w:w="11910" w:h="16610"/>
       <w:pgMar w:top="1399" w:right="853" w:bottom="993" w:left="851" w:header="142" w:footer="0" w:gutter="0"/>
@@ -3383,6 +3412,7 @@
   <w:style w:type="character" w:default="1" w:styleId="DefaultParagraphFont">
     <w:name w:val="Default Paragraph Font"/>
     <w:uiPriority w:val="1"/>
+    <w:semiHidden/>
     <w:unhideWhenUsed/>
   </w:style>
   <w:style w:type="table" w:default="1" w:styleId="TableNormal">

</xml_diff>